<commit_message>
modify project3 for HCI
</commit_message>
<xml_diff>
--- a/CS371/Project/Main Street Guitars - Persona and Scenario.docx
+++ b/CS371/Project/Main Street Guitars - Persona and Scenario.docx
@@ -341,6 +341,7 @@
         </w:numPr>
       </w:pPr>
       <w:r>
+        <w:lastRenderedPageBreak/>
         <w:t>Newest First</w:t>
       </w:r>
     </w:p>
@@ -385,7 +386,6 @@
         <w:pStyle w:val="Heading2"/>
       </w:pPr>
       <w:r>
-        <w:lastRenderedPageBreak/>
         <w:t>Owner Questionnaire</w:t>
       </w:r>
     </w:p>
@@ -530,15 +530,7 @@
         <w:t>Based on the responses</w:t>
       </w:r>
       <w:r>
-        <w:t xml:space="preserve">, the end users have </w:t>
-      </w:r>
-      <w:proofErr w:type="gramStart"/>
-      <w:r>
-        <w:t>pretty basic</w:t>
-      </w:r>
-      <w:proofErr w:type="gramEnd"/>
-      <w:r>
-        <w:t xml:space="preserve"> needs when it comes to the site. They want it as simple as possible, with expansive search functionality, the ability to write and read reviews, and expert advice on choosing the right guitar. They have strong brand recognition with names such as Fender and </w:t>
+        <w:t xml:space="preserve">, the end users have pretty basic needs when it comes to the site. They want it as simple as possible, with expansive search functionality, the ability to write and read reviews, and expert advice on choosing the right guitar. They have strong brand recognition with names such as Fender and </w:t>
       </w:r>
       <w:proofErr w:type="gramStart"/>
       <w:r>
@@ -607,6 +599,7 @@
         <w:rPr>
           <w:noProof/>
         </w:rPr>
+        <w:lastRenderedPageBreak/>
         <w:drawing>
           <wp:inline distT="0" distB="0" distL="0" distR="0" wp14:anchorId="217EE958" wp14:editId="600AE9E9">
             <wp:extent cx="3893977" cy="1638300"/>
@@ -670,7 +663,6 @@
         <w:rPr>
           <w:noProof/>
         </w:rPr>
-        <w:lastRenderedPageBreak/>
         <w:drawing>
           <wp:inline distT="0" distB="0" distL="0" distR="0" wp14:anchorId="42E1B9B9" wp14:editId="59B655D9">
             <wp:extent cx="5128859" cy="2438400"/>
@@ -829,6 +821,7 @@
         <w:pStyle w:val="Heading2"/>
       </w:pPr>
       <w:r>
+        <w:lastRenderedPageBreak/>
         <w:t>Owner</w:t>
       </w:r>
     </w:p>
@@ -880,11 +873,7 @@
         <w:t xml:space="preserve">The store is very proud of what brands they have to offer, and they want the big four </w:t>
       </w:r>
       <w:r>
-        <w:t xml:space="preserve">to be featured near the top. Fender, Gibson, Taylor, and Martin. The primary idea that was </w:t>
-      </w:r>
-      <w:r>
-        <w:lastRenderedPageBreak/>
-        <w:t xml:space="preserve">mentioned was to create a banner with the name of the shop, with the four headstocks featured. </w:t>
+        <w:t xml:space="preserve">to be featured near the top. Fender, Gibson, Taylor, and Martin. The primary idea that was mentioned was to create a banner with the name of the shop, with the four headstocks featured. </w:t>
       </w:r>
     </w:p>
     <w:p>
@@ -1092,7 +1081,6 @@
     </w:p>
     <w:p>
       <w:pPr>
-        <w:spacing w:line="240" w:lineRule="auto"/>
         <w:contextualSpacing/>
       </w:pPr>
       <w:r>
@@ -1108,7 +1096,6 @@
     </w:p>
     <w:p>
       <w:pPr>
-        <w:spacing w:line="240" w:lineRule="auto"/>
         <w:contextualSpacing/>
       </w:pPr>
       <w:r>
@@ -1124,7 +1111,6 @@
     </w:p>
     <w:p>
       <w:pPr>
-        <w:spacing w:line="240" w:lineRule="auto"/>
         <w:contextualSpacing/>
       </w:pPr>
       <w:r>
@@ -1146,6 +1132,7 @@
         <w:pStyle w:val="Heading1"/>
       </w:pPr>
       <w:r>
+        <w:lastRenderedPageBreak/>
         <w:t>Scenario</w:t>
       </w:r>
     </w:p>
@@ -1170,7 +1157,6 @@
         <w:pStyle w:val="Heading1"/>
       </w:pPr>
       <w:r>
-        <w:lastRenderedPageBreak/>
         <w:t>Criteria</w:t>
       </w:r>
     </w:p>
@@ -1181,9 +1167,9 @@
         <w:tblLook w:val="04A0" w:firstRow="1" w:lastRow="0" w:firstColumn="1" w:lastColumn="0" w:noHBand="0" w:noVBand="1"/>
       </w:tblPr>
       <w:tblGrid>
-        <w:gridCol w:w="1262"/>
-        <w:gridCol w:w="988"/>
-        <w:gridCol w:w="7100"/>
+        <w:gridCol w:w="1622"/>
+        <w:gridCol w:w="1234"/>
+        <w:gridCol w:w="6494"/>
       </w:tblGrid>
       <w:tr>
         <w:tc>
@@ -1491,11 +1477,28 @@
       </w:tr>
     </w:tbl>
     <w:p/>
+    <w:p/>
+    <w:p/>
+    <w:p/>
+    <w:p/>
+    <w:p/>
+    <w:p/>
+    <w:p/>
+    <w:p/>
+    <w:p/>
+    <w:p/>
+    <w:p/>
+    <w:p/>
+    <w:p>
+      <w:bookmarkStart w:id="0" w:name="_GoBack"/>
+      <w:bookmarkEnd w:id="0"/>
+    </w:p>
     <w:p>
       <w:pPr>
         <w:pStyle w:val="Heading1"/>
       </w:pPr>
       <w:r>
+        <w:lastRenderedPageBreak/>
         <w:t>Rubric</w:t>
       </w:r>
     </w:p>
@@ -1506,12 +1509,12 @@
         <w:tblLook w:val="04A0" w:firstRow="1" w:lastRow="0" w:firstColumn="1" w:lastColumn="0" w:noHBand="0" w:noVBand="1"/>
       </w:tblPr>
       <w:tblGrid>
-        <w:gridCol w:w="1558"/>
-        <w:gridCol w:w="1558"/>
-        <w:gridCol w:w="1558"/>
-        <w:gridCol w:w="1558"/>
-        <w:gridCol w:w="1559"/>
-        <w:gridCol w:w="1559"/>
+        <w:gridCol w:w="1597"/>
+        <w:gridCol w:w="1635"/>
+        <w:gridCol w:w="1443"/>
+        <w:gridCol w:w="1590"/>
+        <w:gridCol w:w="1608"/>
+        <w:gridCol w:w="1477"/>
       </w:tblGrid>
       <w:tr>
         <w:tc>
@@ -1712,6 +1715,15 @@
               </w:rPr>
               <w:t>Efficiency</w:t>
             </w:r>
+            <w:r>
+              <w:rPr>
+                <w:b/>
+                <w:bCs/>
+                <w:color w:val="FFFFFF" w:themeColor="background1"/>
+              </w:rPr>
+              <w:br/>
+              <w:t>20%</w:t>
+            </w:r>
           </w:p>
         </w:tc>
         <w:tc>
@@ -1720,8 +1732,9 @@
             <w:shd w:val="clear" w:color="auto" w:fill="E1E1E1"/>
           </w:tcPr>
           <w:p>
-            <w:bookmarkStart w:id="0" w:name="_GoBack"/>
-            <w:bookmarkEnd w:id="0"/>
+            <w:r>
+              <w:t>The page loads quickly, and refreshes quickly when a new filter is selected</w:t>
+            </w:r>
           </w:p>
         </w:tc>
         <w:tc>
@@ -1729,28 +1742,44 @@
             <w:tcW w:w="1558" w:type="dxa"/>
             <w:shd w:val="clear" w:color="auto" w:fill="E1E1E1"/>
           </w:tcPr>
-          <w:p/>
+          <w:p>
+            <w:r>
+              <w:t>The page loads within a few seconds, and loads quickly when a filter is selected</w:t>
+            </w:r>
+          </w:p>
         </w:tc>
         <w:tc>
           <w:tcPr>
             <w:tcW w:w="1558" w:type="dxa"/>
             <w:shd w:val="clear" w:color="auto" w:fill="E1E1E1"/>
           </w:tcPr>
-          <w:p/>
+          <w:p>
+            <w:r>
+              <w:t>The page and filter both load within a few seconds</w:t>
+            </w:r>
+          </w:p>
         </w:tc>
         <w:tc>
           <w:tcPr>
             <w:tcW w:w="1559" w:type="dxa"/>
             <w:shd w:val="clear" w:color="auto" w:fill="E1E1E1"/>
           </w:tcPr>
-          <w:p/>
+          <w:p>
+            <w:r>
+              <w:t>The page and filter take a while to load</w:t>
+            </w:r>
+          </w:p>
         </w:tc>
         <w:tc>
           <w:tcPr>
             <w:tcW w:w="1559" w:type="dxa"/>
             <w:shd w:val="clear" w:color="auto" w:fill="E1E1E1"/>
           </w:tcPr>
-          <w:p/>
+          <w:p>
+            <w:r>
+              <w:t>The page and filter never load.</w:t>
+            </w:r>
+          </w:p>
         </w:tc>
       </w:tr>
       <w:tr>
@@ -1775,37 +1804,66 @@
               </w:rPr>
               <w:t>Simplicity</w:t>
             </w:r>
+            <w:r>
+              <w:rPr>
+                <w:b/>
+                <w:bCs/>
+                <w:color w:val="FFFFFF" w:themeColor="background1"/>
+              </w:rPr>
+              <w:br/>
+              <w:t>15%</w:t>
+            </w:r>
           </w:p>
         </w:tc>
         <w:tc>
           <w:tcPr>
             <w:tcW w:w="1558" w:type="dxa"/>
           </w:tcPr>
-          <w:p/>
+          <w:p>
+            <w:r>
+              <w:t>The site is easy to use regardless of how many features it has</w:t>
+            </w:r>
+          </w:p>
         </w:tc>
         <w:tc>
           <w:tcPr>
             <w:tcW w:w="1558" w:type="dxa"/>
           </w:tcPr>
-          <w:p/>
+          <w:p>
+            <w:r>
+              <w:t>The site has a lot of features, but some of them are hard to use</w:t>
+            </w:r>
+          </w:p>
         </w:tc>
         <w:tc>
           <w:tcPr>
             <w:tcW w:w="1558" w:type="dxa"/>
           </w:tcPr>
-          <w:p/>
+          <w:p>
+            <w:r>
+              <w:t>The site has a few features, and only some are hard to use</w:t>
+            </w:r>
+          </w:p>
         </w:tc>
         <w:tc>
           <w:tcPr>
             <w:tcW w:w="1559" w:type="dxa"/>
           </w:tcPr>
-          <w:p/>
+          <w:p>
+            <w:r>
+              <w:t>The site only has a few features and they are all hard to use</w:t>
+            </w:r>
+          </w:p>
         </w:tc>
         <w:tc>
           <w:tcPr>
             <w:tcW w:w="1559" w:type="dxa"/>
           </w:tcPr>
-          <w:p/>
+          <w:p>
+            <w:r>
+              <w:t>The site has no features</w:t>
+            </w:r>
+          </w:p>
         </w:tc>
       </w:tr>
       <w:tr>
@@ -1837,35 +1895,55 @@
             <w:tcW w:w="1558" w:type="dxa"/>
             <w:shd w:val="clear" w:color="auto" w:fill="E1E1E1"/>
           </w:tcPr>
-          <w:p/>
+          <w:p>
+            <w:r>
+              <w:t xml:space="preserve">Users are motivated to check the site for guitars, and to learn about them. </w:t>
+            </w:r>
+          </w:p>
         </w:tc>
         <w:tc>
           <w:tcPr>
             <w:tcW w:w="1558" w:type="dxa"/>
             <w:shd w:val="clear" w:color="auto" w:fill="E1E1E1"/>
           </w:tcPr>
-          <w:p/>
+          <w:p>
+            <w:r>
+              <w:t>Users will often choose to check the site when looking for guitars</w:t>
+            </w:r>
+          </w:p>
         </w:tc>
         <w:tc>
           <w:tcPr>
             <w:tcW w:w="1558" w:type="dxa"/>
             <w:shd w:val="clear" w:color="auto" w:fill="E1E1E1"/>
           </w:tcPr>
-          <w:p/>
+          <w:p>
+            <w:r>
+              <w:t>Users check the site 50% of the time when looking for a new guitar</w:t>
+            </w:r>
+          </w:p>
         </w:tc>
         <w:tc>
           <w:tcPr>
             <w:tcW w:w="1559" w:type="dxa"/>
             <w:shd w:val="clear" w:color="auto" w:fill="E1E1E1"/>
           </w:tcPr>
-          <w:p/>
+          <w:p>
+            <w:r>
+              <w:t>Users don’t check the site very often, and like other sites better</w:t>
+            </w:r>
+          </w:p>
         </w:tc>
         <w:tc>
           <w:tcPr>
             <w:tcW w:w="1559" w:type="dxa"/>
             <w:shd w:val="clear" w:color="auto" w:fill="E1E1E1"/>
           </w:tcPr>
-          <w:p/>
+          <w:p>
+            <w:r>
+              <w:t>Users only check the site if they absolutely have to</w:t>
+            </w:r>
+          </w:p>
         </w:tc>
       </w:tr>
       <w:tr>
@@ -1896,31 +1974,51 @@
           <w:tcPr>
             <w:tcW w:w="1558" w:type="dxa"/>
           </w:tcPr>
-          <w:p/>
+          <w:p>
+            <w:r>
+              <w:t>The site has a clean, modern look</w:t>
+            </w:r>
+          </w:p>
         </w:tc>
         <w:tc>
           <w:tcPr>
             <w:tcW w:w="1558" w:type="dxa"/>
           </w:tcPr>
-          <w:p/>
+          <w:p>
+            <w:r>
+              <w:t>The site looks a little cluttered</w:t>
+            </w:r>
+          </w:p>
         </w:tc>
         <w:tc>
           <w:tcPr>
             <w:tcW w:w="1558" w:type="dxa"/>
           </w:tcPr>
-          <w:p/>
+          <w:p>
+            <w:r>
+              <w:t>The site is cluttered and doesn’t implement a recent design standard</w:t>
+            </w:r>
+          </w:p>
         </w:tc>
         <w:tc>
           <w:tcPr>
             <w:tcW w:w="1559" w:type="dxa"/>
           </w:tcPr>
-          <w:p/>
+          <w:p>
+            <w:r>
+              <w:t>The site looks like it hasn’t been updated in 20 years</w:t>
+            </w:r>
+          </w:p>
         </w:tc>
         <w:tc>
           <w:tcPr>
             <w:tcW w:w="1559" w:type="dxa"/>
           </w:tcPr>
-          <w:p/>
+          <w:p>
+            <w:r>
+              <w:t>The site does not exist</w:t>
+            </w:r>
+          </w:p>
         </w:tc>
       </w:tr>
       <w:tr>
@@ -1952,35 +2050,63 @@
             <w:tcW w:w="1558" w:type="dxa"/>
             <w:shd w:val="clear" w:color="auto" w:fill="E1E1E1"/>
           </w:tcPr>
-          <w:p/>
+          <w:p>
+            <w:r>
+              <w:t>The prices on the site are accurate</w:t>
+            </w:r>
+          </w:p>
         </w:tc>
         <w:tc>
           <w:tcPr>
             <w:tcW w:w="1558" w:type="dxa"/>
             <w:shd w:val="clear" w:color="auto" w:fill="E1E1E1"/>
           </w:tcPr>
-          <w:p/>
+          <w:p>
+            <w:r>
+              <w:t xml:space="preserve">The prices on the site are never less </w:t>
+            </w:r>
+            <w:proofErr w:type="spellStart"/>
+            <w:r>
+              <w:t>then</w:t>
+            </w:r>
+            <w:proofErr w:type="spellEnd"/>
+            <w:r>
+              <w:t xml:space="preserve"> what is advertised in the store</w:t>
+            </w:r>
+          </w:p>
         </w:tc>
         <w:tc>
           <w:tcPr>
             <w:tcW w:w="1558" w:type="dxa"/>
             <w:shd w:val="clear" w:color="auto" w:fill="E1E1E1"/>
           </w:tcPr>
-          <w:p/>
+          <w:p>
+            <w:r>
+              <w:t>The prices and data on the site are sometime inaccurate</w:t>
+            </w:r>
+          </w:p>
         </w:tc>
         <w:tc>
           <w:tcPr>
             <w:tcW w:w="1559" w:type="dxa"/>
             <w:shd w:val="clear" w:color="auto" w:fill="E1E1E1"/>
           </w:tcPr>
-          <w:p/>
+          <w:p>
+            <w:r>
+              <w:t>The prices, stock, and data are almost always out of date</w:t>
+            </w:r>
+          </w:p>
         </w:tc>
         <w:tc>
           <w:tcPr>
             <w:tcW w:w="1559" w:type="dxa"/>
             <w:shd w:val="clear" w:color="auto" w:fill="E1E1E1"/>
           </w:tcPr>
-          <w:p/>
+          <w:p>
+            <w:r>
+              <w:t>The site does not exist</w:t>
+            </w:r>
+          </w:p>
         </w:tc>
       </w:tr>
       <w:tr>
@@ -2011,31 +2137,51 @@
           <w:tcPr>
             <w:tcW w:w="1558" w:type="dxa"/>
           </w:tcPr>
-          <w:p/>
+          <w:p>
+            <w:r>
+              <w:t>All filters and sorting options are labeled</w:t>
+            </w:r>
+          </w:p>
         </w:tc>
         <w:tc>
           <w:tcPr>
             <w:tcW w:w="1558" w:type="dxa"/>
           </w:tcPr>
-          <w:p/>
+          <w:p>
+            <w:r>
+              <w:t>Most filters and sorting options are labeled</w:t>
+            </w:r>
+          </w:p>
         </w:tc>
         <w:tc>
           <w:tcPr>
             <w:tcW w:w="1558" w:type="dxa"/>
           </w:tcPr>
-          <w:p/>
+          <w:p>
+            <w:r>
+              <w:t>Half of the filters and sorting options are labeled</w:t>
+            </w:r>
+          </w:p>
         </w:tc>
         <w:tc>
           <w:tcPr>
             <w:tcW w:w="1559" w:type="dxa"/>
           </w:tcPr>
-          <w:p/>
+          <w:p>
+            <w:r>
+              <w:t>Only a few of the filters and sorting options are labeled</w:t>
+            </w:r>
+          </w:p>
         </w:tc>
         <w:tc>
           <w:tcPr>
             <w:tcW w:w="1559" w:type="dxa"/>
           </w:tcPr>
-          <w:p/>
+          <w:p>
+            <w:r>
+              <w:t>None of the filters and sorting options are labeled</w:t>
+            </w:r>
+          </w:p>
         </w:tc>
       </w:tr>
       <w:tr>
@@ -2067,35 +2213,55 @@
             <w:tcW w:w="1558" w:type="dxa"/>
             <w:shd w:val="clear" w:color="auto" w:fill="E1E1E1"/>
           </w:tcPr>
-          <w:p/>
+          <w:p>
+            <w:r>
+              <w:t>The site looks and feels like a guitar website</w:t>
+            </w:r>
+          </w:p>
         </w:tc>
         <w:tc>
           <w:tcPr>
             <w:tcW w:w="1558" w:type="dxa"/>
             <w:shd w:val="clear" w:color="auto" w:fill="E1E1E1"/>
           </w:tcPr>
-          <w:p/>
+          <w:p>
+            <w:r>
+              <w:t>The site contains a lot of aspects of a guitar website</w:t>
+            </w:r>
+          </w:p>
         </w:tc>
         <w:tc>
           <w:tcPr>
             <w:tcW w:w="1558" w:type="dxa"/>
             <w:shd w:val="clear" w:color="auto" w:fill="E1E1E1"/>
           </w:tcPr>
-          <w:p/>
+          <w:p>
+            <w:r>
+              <w:t>The site somewhat resembles a guitar website</w:t>
+            </w:r>
+          </w:p>
         </w:tc>
         <w:tc>
           <w:tcPr>
             <w:tcW w:w="1559" w:type="dxa"/>
             <w:shd w:val="clear" w:color="auto" w:fill="E1E1E1"/>
           </w:tcPr>
-          <w:p/>
+          <w:p>
+            <w:r>
+              <w:t>The site doesn’t really look like a guitar website</w:t>
+            </w:r>
+          </w:p>
         </w:tc>
         <w:tc>
           <w:tcPr>
             <w:tcW w:w="1559" w:type="dxa"/>
             <w:shd w:val="clear" w:color="auto" w:fill="E1E1E1"/>
           </w:tcPr>
-          <w:p/>
+          <w:p>
+            <w:r>
+              <w:t>The site doesn’t exist</w:t>
+            </w:r>
+          </w:p>
         </w:tc>
       </w:tr>
     </w:tbl>
@@ -2373,6 +2539,119 @@
       </w:pPr>
     </w:lvl>
   </w:abstractNum>
+  <w:abstractNum w:abstractNumId="3" w15:restartNumberingAfterBreak="0">
+    <w:nsid w:val="79911088"/>
+    <w:multiLevelType w:val="hybridMultilevel"/>
+    <w:tmpl w:val="B89254AA"/>
+    <w:lvl w:ilvl="0" w:tplc="5ED0EE42">
+      <w:start w:val="1"/>
+      <w:numFmt w:val="bullet"/>
+      <w:lvlText w:val=""/>
+      <w:lvlJc w:val="left"/>
+      <w:pPr>
+        <w:ind w:left="1440" w:hanging="360"/>
+      </w:pPr>
+      <w:rPr>
+        <w:rFonts w:ascii="Symbol" w:hAnsi="Symbol" w:hint="default"/>
+      </w:rPr>
+    </w:lvl>
+    <w:lvl w:ilvl="1" w:tplc="04090003" w:tentative="1">
+      <w:start w:val="1"/>
+      <w:numFmt w:val="bullet"/>
+      <w:lvlText w:val="o"/>
+      <w:lvlJc w:val="left"/>
+      <w:pPr>
+        <w:ind w:left="1440" w:hanging="360"/>
+      </w:pPr>
+      <w:rPr>
+        <w:rFonts w:ascii="Courier New" w:hAnsi="Courier New" w:cs="Courier New" w:hint="default"/>
+      </w:rPr>
+    </w:lvl>
+    <w:lvl w:ilvl="2" w:tplc="04090005" w:tentative="1">
+      <w:start w:val="1"/>
+      <w:numFmt w:val="bullet"/>
+      <w:lvlText w:val=""/>
+      <w:lvlJc w:val="left"/>
+      <w:pPr>
+        <w:ind w:left="2160" w:hanging="360"/>
+      </w:pPr>
+      <w:rPr>
+        <w:rFonts w:ascii="Wingdings" w:hAnsi="Wingdings" w:hint="default"/>
+      </w:rPr>
+    </w:lvl>
+    <w:lvl w:ilvl="3" w:tplc="04090001" w:tentative="1">
+      <w:start w:val="1"/>
+      <w:numFmt w:val="bullet"/>
+      <w:lvlText w:val=""/>
+      <w:lvlJc w:val="left"/>
+      <w:pPr>
+        <w:ind w:left="2880" w:hanging="360"/>
+      </w:pPr>
+      <w:rPr>
+        <w:rFonts w:ascii="Symbol" w:hAnsi="Symbol" w:hint="default"/>
+      </w:rPr>
+    </w:lvl>
+    <w:lvl w:ilvl="4" w:tplc="04090003" w:tentative="1">
+      <w:start w:val="1"/>
+      <w:numFmt w:val="bullet"/>
+      <w:lvlText w:val="o"/>
+      <w:lvlJc w:val="left"/>
+      <w:pPr>
+        <w:ind w:left="3600" w:hanging="360"/>
+      </w:pPr>
+      <w:rPr>
+        <w:rFonts w:ascii="Courier New" w:hAnsi="Courier New" w:cs="Courier New" w:hint="default"/>
+      </w:rPr>
+    </w:lvl>
+    <w:lvl w:ilvl="5" w:tplc="04090005" w:tentative="1">
+      <w:start w:val="1"/>
+      <w:numFmt w:val="bullet"/>
+      <w:lvlText w:val=""/>
+      <w:lvlJc w:val="left"/>
+      <w:pPr>
+        <w:ind w:left="4320" w:hanging="360"/>
+      </w:pPr>
+      <w:rPr>
+        <w:rFonts w:ascii="Wingdings" w:hAnsi="Wingdings" w:hint="default"/>
+      </w:rPr>
+    </w:lvl>
+    <w:lvl w:ilvl="6" w:tplc="04090001" w:tentative="1">
+      <w:start w:val="1"/>
+      <w:numFmt w:val="bullet"/>
+      <w:lvlText w:val=""/>
+      <w:lvlJc w:val="left"/>
+      <w:pPr>
+        <w:ind w:left="5040" w:hanging="360"/>
+      </w:pPr>
+      <w:rPr>
+        <w:rFonts w:ascii="Symbol" w:hAnsi="Symbol" w:hint="default"/>
+      </w:rPr>
+    </w:lvl>
+    <w:lvl w:ilvl="7" w:tplc="04090003" w:tentative="1">
+      <w:start w:val="1"/>
+      <w:numFmt w:val="bullet"/>
+      <w:lvlText w:val="o"/>
+      <w:lvlJc w:val="left"/>
+      <w:pPr>
+        <w:ind w:left="5760" w:hanging="360"/>
+      </w:pPr>
+      <w:rPr>
+        <w:rFonts w:ascii="Courier New" w:hAnsi="Courier New" w:cs="Courier New" w:hint="default"/>
+      </w:rPr>
+    </w:lvl>
+    <w:lvl w:ilvl="8" w:tplc="04090005" w:tentative="1">
+      <w:start w:val="1"/>
+      <w:numFmt w:val="bullet"/>
+      <w:lvlText w:val=""/>
+      <w:lvlJc w:val="left"/>
+      <w:pPr>
+        <w:ind w:left="6480" w:hanging="360"/>
+      </w:pPr>
+      <w:rPr>
+        <w:rFonts w:ascii="Wingdings" w:hAnsi="Wingdings" w:hint="default"/>
+      </w:rPr>
+    </w:lvl>
+  </w:abstractNum>
   <w:num w:numId="1">
     <w:abstractNumId w:val="0"/>
   </w:num>
@@ -2382,6 +2661,9 @@
   <w:num w:numId="3">
     <w:abstractNumId w:val="1"/>
   </w:num>
+  <w:num w:numId="4">
+    <w:abstractNumId w:val="3"/>
+  </w:num>
 </w:numbering>
 </file>
 
@@ -2390,7 +2672,7 @@
   <w:docDefaults>
     <w:rPrDefault>
       <w:rPr>
-        <w:rFonts w:asciiTheme="minorHAnsi" w:eastAsiaTheme="minorHAnsi" w:hAnsiTheme="minorHAnsi" w:cstheme="minorBidi"/>
+        <w:rFonts w:asciiTheme="minorHAnsi" w:eastAsiaTheme="minorEastAsia" w:hAnsiTheme="minorHAnsi" w:cstheme="minorBidi"/>
         <w:sz w:val="22"/>
         <w:szCs w:val="22"/>
         <w:lang w:val="en-US" w:eastAsia="en-US" w:bidi="ar-SA"/>
@@ -2398,7 +2680,7 @@
     </w:rPrDefault>
     <w:pPrDefault>
       <w:pPr>
-        <w:spacing w:after="160" w:line="259" w:lineRule="auto"/>
+        <w:ind w:firstLine="360"/>
       </w:pPr>
     </w:pPrDefault>
   </w:docDefaults>
@@ -2508,6 +2790,7 @@
     <w:lsdException w:name="HTML Sample" w:semiHidden="1" w:unhideWhenUsed="1"/>
     <w:lsdException w:name="HTML Typewriter" w:semiHidden="1" w:unhideWhenUsed="1"/>
     <w:lsdException w:name="HTML Variable" w:semiHidden="1" w:unhideWhenUsed="1"/>
+    <w:lsdException w:name="Normal Table" w:semiHidden="1" w:unhideWhenUsed="1"/>
     <w:lsdException w:name="annotation subject" w:semiHidden="1" w:unhideWhenUsed="1"/>
     <w:lsdException w:name="No List" w:semiHidden="1" w:unhideWhenUsed="1"/>
     <w:lsdException w:name="Outline List 1" w:semiHidden="1" w:unhideWhenUsed="1"/>
@@ -2554,8 +2837,10 @@
     <w:lsdException w:name="Table Subtle 2" w:semiHidden="1" w:unhideWhenUsed="1"/>
     <w:lsdException w:name="Table Web 1" w:semiHidden="1" w:unhideWhenUsed="1"/>
     <w:lsdException w:name="Table Web 2" w:semiHidden="1" w:unhideWhenUsed="1"/>
+    <w:lsdException w:name="Table Web 3" w:semiHidden="1" w:unhideWhenUsed="1"/>
     <w:lsdException w:name="Balloon Text" w:semiHidden="1" w:unhideWhenUsed="1"/>
     <w:lsdException w:name="Table Grid" w:uiPriority="39"/>
+    <w:lsdException w:name="Table Theme" w:semiHidden="1" w:unhideWhenUsed="1"/>
     <w:lsdException w:name="Placeholder Text" w:semiHidden="1"/>
     <w:lsdException w:name="No Spacing" w:uiPriority="1" w:qFormat="1"/>
     <w:lsdException w:name="Light Shading" w:uiPriority="60"/>
@@ -2781,6 +3066,7 @@
   <w:style w:type="paragraph" w:default="1" w:styleId="Normal">
     <w:name w:val="Normal"/>
     <w:qFormat/>
+    <w:rsid w:val="00F267E9"/>
   </w:style>
   <w:style w:type="paragraph" w:styleId="Heading1">
     <w:name w:val="heading 1"/>
@@ -2789,18 +3075,22 @@
     <w:link w:val="Heading1Char"/>
     <w:uiPriority w:val="9"/>
     <w:qFormat/>
-    <w:rsid w:val="000D7013"/>
+    <w:rsid w:val="00F267E9"/>
     <w:pPr>
-      <w:keepNext/>
-      <w:keepLines/>
-      <w:spacing w:before="240" w:after="0"/>
+      <w:pBdr>
+        <w:bottom w:val="single" w:sz="12" w:space="1" w:color="2F5496" w:themeColor="accent1" w:themeShade="BF"/>
+      </w:pBdr>
+      <w:spacing w:before="600" w:after="80"/>
+      <w:ind w:firstLine="0"/>
       <w:outlineLvl w:val="0"/>
     </w:pPr>
     <w:rPr>
       <w:rFonts w:asciiTheme="majorHAnsi" w:eastAsiaTheme="majorEastAsia" w:hAnsiTheme="majorHAnsi" w:cstheme="majorBidi"/>
+      <w:b/>
+      <w:bCs/>
       <w:color w:val="2F5496" w:themeColor="accent1" w:themeShade="BF"/>
-      <w:sz w:val="32"/>
-      <w:szCs w:val="32"/>
+      <w:sz w:val="24"/>
+      <w:szCs w:val="24"/>
     </w:rPr>
   </w:style>
   <w:style w:type="paragraph" w:styleId="Heading2">
@@ -2811,18 +3101,188 @@
     <w:uiPriority w:val="9"/>
     <w:unhideWhenUsed/>
     <w:qFormat/>
-    <w:rsid w:val="000D7013"/>
+    <w:rsid w:val="00F267E9"/>
     <w:pPr>
-      <w:keepNext/>
-      <w:keepLines/>
-      <w:spacing w:before="40" w:after="0"/>
+      <w:pBdr>
+        <w:bottom w:val="single" w:sz="8" w:space="1" w:color="4472C4" w:themeColor="accent1"/>
+      </w:pBdr>
+      <w:spacing w:before="200" w:after="80"/>
+      <w:ind w:firstLine="0"/>
       <w:outlineLvl w:val="1"/>
     </w:pPr>
     <w:rPr>
       <w:rFonts w:asciiTheme="majorHAnsi" w:eastAsiaTheme="majorEastAsia" w:hAnsiTheme="majorHAnsi" w:cstheme="majorBidi"/>
       <w:color w:val="2F5496" w:themeColor="accent1" w:themeShade="BF"/>
-      <w:sz w:val="26"/>
-      <w:szCs w:val="26"/>
+      <w:sz w:val="24"/>
+      <w:szCs w:val="24"/>
+    </w:rPr>
+  </w:style>
+  <w:style w:type="paragraph" w:styleId="Heading3">
+    <w:name w:val="heading 3"/>
+    <w:basedOn w:val="Normal"/>
+    <w:next w:val="Normal"/>
+    <w:link w:val="Heading3Char"/>
+    <w:uiPriority w:val="9"/>
+    <w:semiHidden/>
+    <w:unhideWhenUsed/>
+    <w:qFormat/>
+    <w:rsid w:val="00F267E9"/>
+    <w:pPr>
+      <w:pBdr>
+        <w:bottom w:val="single" w:sz="4" w:space="1" w:color="8EAADB" w:themeColor="accent1" w:themeTint="99"/>
+      </w:pBdr>
+      <w:spacing w:before="200" w:after="80"/>
+      <w:ind w:firstLine="0"/>
+      <w:outlineLvl w:val="2"/>
+    </w:pPr>
+    <w:rPr>
+      <w:rFonts w:asciiTheme="majorHAnsi" w:eastAsiaTheme="majorEastAsia" w:hAnsiTheme="majorHAnsi" w:cstheme="majorBidi"/>
+      <w:color w:val="4472C4" w:themeColor="accent1"/>
+      <w:sz w:val="24"/>
+      <w:szCs w:val="24"/>
+    </w:rPr>
+  </w:style>
+  <w:style w:type="paragraph" w:styleId="Heading4">
+    <w:name w:val="heading 4"/>
+    <w:basedOn w:val="Normal"/>
+    <w:next w:val="Normal"/>
+    <w:link w:val="Heading4Char"/>
+    <w:uiPriority w:val="9"/>
+    <w:semiHidden/>
+    <w:unhideWhenUsed/>
+    <w:qFormat/>
+    <w:rsid w:val="00F267E9"/>
+    <w:pPr>
+      <w:pBdr>
+        <w:bottom w:val="single" w:sz="4" w:space="2" w:color="B4C6E7" w:themeColor="accent1" w:themeTint="66"/>
+      </w:pBdr>
+      <w:spacing w:before="200" w:after="80"/>
+      <w:ind w:firstLine="0"/>
+      <w:outlineLvl w:val="3"/>
+    </w:pPr>
+    <w:rPr>
+      <w:rFonts w:asciiTheme="majorHAnsi" w:eastAsiaTheme="majorEastAsia" w:hAnsiTheme="majorHAnsi" w:cstheme="majorBidi"/>
+      <w:i/>
+      <w:iCs/>
+      <w:color w:val="4472C4" w:themeColor="accent1"/>
+      <w:sz w:val="24"/>
+      <w:szCs w:val="24"/>
+    </w:rPr>
+  </w:style>
+  <w:style w:type="paragraph" w:styleId="Heading5">
+    <w:name w:val="heading 5"/>
+    <w:basedOn w:val="Normal"/>
+    <w:next w:val="Normal"/>
+    <w:link w:val="Heading5Char"/>
+    <w:uiPriority w:val="9"/>
+    <w:semiHidden/>
+    <w:unhideWhenUsed/>
+    <w:qFormat/>
+    <w:rsid w:val="00F267E9"/>
+    <w:pPr>
+      <w:spacing w:before="200" w:after="80"/>
+      <w:ind w:firstLine="0"/>
+      <w:outlineLvl w:val="4"/>
+    </w:pPr>
+    <w:rPr>
+      <w:rFonts w:asciiTheme="majorHAnsi" w:eastAsiaTheme="majorEastAsia" w:hAnsiTheme="majorHAnsi" w:cstheme="majorBidi"/>
+      <w:color w:val="4472C4" w:themeColor="accent1"/>
+    </w:rPr>
+  </w:style>
+  <w:style w:type="paragraph" w:styleId="Heading6">
+    <w:name w:val="heading 6"/>
+    <w:basedOn w:val="Normal"/>
+    <w:next w:val="Normal"/>
+    <w:link w:val="Heading6Char"/>
+    <w:uiPriority w:val="9"/>
+    <w:semiHidden/>
+    <w:unhideWhenUsed/>
+    <w:qFormat/>
+    <w:rsid w:val="00F267E9"/>
+    <w:pPr>
+      <w:spacing w:before="280" w:after="100"/>
+      <w:ind w:firstLine="0"/>
+      <w:outlineLvl w:val="5"/>
+    </w:pPr>
+    <w:rPr>
+      <w:rFonts w:asciiTheme="majorHAnsi" w:eastAsiaTheme="majorEastAsia" w:hAnsiTheme="majorHAnsi" w:cstheme="majorBidi"/>
+      <w:i/>
+      <w:iCs/>
+      <w:color w:val="4472C4" w:themeColor="accent1"/>
+    </w:rPr>
+  </w:style>
+  <w:style w:type="paragraph" w:styleId="Heading7">
+    <w:name w:val="heading 7"/>
+    <w:basedOn w:val="Normal"/>
+    <w:next w:val="Normal"/>
+    <w:link w:val="Heading7Char"/>
+    <w:uiPriority w:val="9"/>
+    <w:semiHidden/>
+    <w:unhideWhenUsed/>
+    <w:qFormat/>
+    <w:rsid w:val="00F267E9"/>
+    <w:pPr>
+      <w:spacing w:before="320" w:after="100"/>
+      <w:ind w:firstLine="0"/>
+      <w:outlineLvl w:val="6"/>
+    </w:pPr>
+    <w:rPr>
+      <w:rFonts w:asciiTheme="majorHAnsi" w:eastAsiaTheme="majorEastAsia" w:hAnsiTheme="majorHAnsi" w:cstheme="majorBidi"/>
+      <w:b/>
+      <w:bCs/>
+      <w:color w:val="A5A5A5" w:themeColor="accent3"/>
+      <w:sz w:val="20"/>
+      <w:szCs w:val="20"/>
+    </w:rPr>
+  </w:style>
+  <w:style w:type="paragraph" w:styleId="Heading8">
+    <w:name w:val="heading 8"/>
+    <w:basedOn w:val="Normal"/>
+    <w:next w:val="Normal"/>
+    <w:link w:val="Heading8Char"/>
+    <w:uiPriority w:val="9"/>
+    <w:semiHidden/>
+    <w:unhideWhenUsed/>
+    <w:qFormat/>
+    <w:rsid w:val="00F267E9"/>
+    <w:pPr>
+      <w:spacing w:before="320" w:after="100"/>
+      <w:ind w:firstLine="0"/>
+      <w:outlineLvl w:val="7"/>
+    </w:pPr>
+    <w:rPr>
+      <w:rFonts w:asciiTheme="majorHAnsi" w:eastAsiaTheme="majorEastAsia" w:hAnsiTheme="majorHAnsi" w:cstheme="majorBidi"/>
+      <w:b/>
+      <w:bCs/>
+      <w:i/>
+      <w:iCs/>
+      <w:color w:val="A5A5A5" w:themeColor="accent3"/>
+      <w:sz w:val="20"/>
+      <w:szCs w:val="20"/>
+    </w:rPr>
+  </w:style>
+  <w:style w:type="paragraph" w:styleId="Heading9">
+    <w:name w:val="heading 9"/>
+    <w:basedOn w:val="Normal"/>
+    <w:next w:val="Normal"/>
+    <w:link w:val="Heading9Char"/>
+    <w:uiPriority w:val="9"/>
+    <w:semiHidden/>
+    <w:unhideWhenUsed/>
+    <w:qFormat/>
+    <w:rsid w:val="00F267E9"/>
+    <w:pPr>
+      <w:spacing w:before="320" w:after="100"/>
+      <w:ind w:firstLine="0"/>
+      <w:outlineLvl w:val="8"/>
+    </w:pPr>
+    <w:rPr>
+      <w:rFonts w:asciiTheme="majorHAnsi" w:eastAsiaTheme="majorEastAsia" w:hAnsiTheme="majorHAnsi" w:cstheme="majorBidi"/>
+      <w:i/>
+      <w:iCs/>
+      <w:color w:val="A5A5A5" w:themeColor="accent3"/>
+      <w:sz w:val="20"/>
+      <w:szCs w:val="20"/>
     </w:rPr>
   </w:style>
   <w:style w:type="character" w:default="1" w:styleId="DefaultParagraphFont">
@@ -2857,12 +3317,12 @@
     <w:basedOn w:val="DefaultParagraphFont"/>
     <w:link w:val="Heading2"/>
     <w:uiPriority w:val="9"/>
-    <w:rsid w:val="000D7013"/>
+    <w:rsid w:val="00F267E9"/>
     <w:rPr>
       <w:rFonts w:asciiTheme="majorHAnsi" w:eastAsiaTheme="majorEastAsia" w:hAnsiTheme="majorHAnsi" w:cstheme="majorBidi"/>
       <w:color w:val="2F5496" w:themeColor="accent1" w:themeShade="BF"/>
-      <w:sz w:val="26"/>
-      <w:szCs w:val="26"/>
+      <w:sz w:val="24"/>
+      <w:szCs w:val="24"/>
     </w:rPr>
   </w:style>
   <w:style w:type="paragraph" w:styleId="Title">
@@ -2872,17 +3332,22 @@
     <w:link w:val="TitleChar"/>
     <w:uiPriority w:val="10"/>
     <w:qFormat/>
-    <w:rsid w:val="000D7013"/>
+    <w:rsid w:val="00F267E9"/>
     <w:pPr>
-      <w:spacing w:after="0" w:line="240" w:lineRule="auto"/>
-      <w:contextualSpacing/>
+      <w:pBdr>
+        <w:top w:val="single" w:sz="8" w:space="10" w:color="A1B8E1" w:themeColor="accent1" w:themeTint="7F"/>
+        <w:bottom w:val="single" w:sz="24" w:space="15" w:color="A5A5A5" w:themeColor="accent3"/>
+      </w:pBdr>
+      <w:ind w:firstLine="0"/>
+      <w:jc w:val="center"/>
     </w:pPr>
     <w:rPr>
       <w:rFonts w:asciiTheme="majorHAnsi" w:eastAsiaTheme="majorEastAsia" w:hAnsiTheme="majorHAnsi" w:cstheme="majorBidi"/>
-      <w:spacing w:val="-10"/>
-      <w:kern w:val="28"/>
-      <w:sz w:val="56"/>
-      <w:szCs w:val="56"/>
+      <w:i/>
+      <w:iCs/>
+      <w:color w:val="1F3763" w:themeColor="accent1" w:themeShade="7F"/>
+      <w:sz w:val="60"/>
+      <w:szCs w:val="60"/>
     </w:rPr>
   </w:style>
   <w:style w:type="character" w:customStyle="1" w:styleId="TitleChar">
@@ -2890,13 +3355,14 @@
     <w:basedOn w:val="DefaultParagraphFont"/>
     <w:link w:val="Title"/>
     <w:uiPriority w:val="10"/>
-    <w:rsid w:val="000D7013"/>
+    <w:rsid w:val="00F267E9"/>
     <w:rPr>
       <w:rFonts w:asciiTheme="majorHAnsi" w:eastAsiaTheme="majorEastAsia" w:hAnsiTheme="majorHAnsi" w:cstheme="majorBidi"/>
-      <w:spacing w:val="-10"/>
-      <w:kern w:val="28"/>
-      <w:sz w:val="56"/>
-      <w:szCs w:val="56"/>
+      <w:i/>
+      <w:iCs/>
+      <w:color w:val="1F3763" w:themeColor="accent1" w:themeShade="7F"/>
+      <w:sz w:val="60"/>
+      <w:szCs w:val="60"/>
     </w:rPr>
   </w:style>
   <w:style w:type="paragraph" w:styleId="Subtitle">
@@ -2906,16 +3372,17 @@
     <w:link w:val="SubtitleChar"/>
     <w:uiPriority w:val="11"/>
     <w:qFormat/>
-    <w:rsid w:val="000D7013"/>
+    <w:rsid w:val="00F267E9"/>
     <w:pPr>
-      <w:numPr>
-        <w:ilvl w:val="1"/>
-      </w:numPr>
+      <w:spacing w:before="200" w:after="900"/>
+      <w:ind w:firstLine="0"/>
+      <w:jc w:val="right"/>
     </w:pPr>
     <w:rPr>
-      <w:rFonts w:eastAsiaTheme="minorEastAsia"/>
-      <w:color w:val="5A5A5A" w:themeColor="text1" w:themeTint="A5"/>
-      <w:spacing w:val="15"/>
+      <w:i/>
+      <w:iCs/>
+      <w:sz w:val="24"/>
+      <w:szCs w:val="24"/>
     </w:rPr>
   </w:style>
   <w:style w:type="character" w:customStyle="1" w:styleId="SubtitleChar">
@@ -2923,11 +3390,12 @@
     <w:basedOn w:val="DefaultParagraphFont"/>
     <w:link w:val="Subtitle"/>
     <w:uiPriority w:val="11"/>
-    <w:rsid w:val="000D7013"/>
+    <w:rsid w:val="00F267E9"/>
     <w:rPr>
-      <w:rFonts w:eastAsiaTheme="minorEastAsia"/>
-      <w:color w:val="5A5A5A" w:themeColor="text1" w:themeTint="A5"/>
-      <w:spacing w:val="15"/>
+      <w:i/>
+      <w:iCs/>
+      <w:sz w:val="24"/>
+      <w:szCs w:val="24"/>
     </w:rPr>
   </w:style>
   <w:style w:type="character" w:customStyle="1" w:styleId="Heading1Char">
@@ -2935,12 +3403,14 @@
     <w:basedOn w:val="DefaultParagraphFont"/>
     <w:link w:val="Heading1"/>
     <w:uiPriority w:val="9"/>
-    <w:rsid w:val="000D7013"/>
+    <w:rsid w:val="00F267E9"/>
     <w:rPr>
       <w:rFonts w:asciiTheme="majorHAnsi" w:eastAsiaTheme="majorEastAsia" w:hAnsiTheme="majorHAnsi" w:cstheme="majorBidi"/>
+      <w:b/>
+      <w:bCs/>
       <w:color w:val="2F5496" w:themeColor="accent1" w:themeShade="BF"/>
-      <w:sz w:val="32"/>
-      <w:szCs w:val="32"/>
+      <w:sz w:val="24"/>
+      <w:szCs w:val="24"/>
     </w:rPr>
   </w:style>
   <w:style w:type="paragraph" w:styleId="ListParagraph">
@@ -2948,7 +3418,7 @@
     <w:basedOn w:val="Normal"/>
     <w:uiPriority w:val="34"/>
     <w:qFormat/>
-    <w:rsid w:val="000D7013"/>
+    <w:rsid w:val="00F267E9"/>
     <w:pPr>
       <w:ind w:left="720"/>
       <w:contextualSpacing/>
@@ -2959,9 +3429,6 @@
     <w:basedOn w:val="TableNormal"/>
     <w:uiPriority w:val="39"/>
     <w:rsid w:val="008F00FF"/>
-    <w:pPr>
-      <w:spacing w:after="0" w:line="240" w:lineRule="auto"/>
-    </w:pPr>
     <w:tblPr>
       <w:tblBorders>
         <w:top w:val="single" w:sz="4" w:space="0" w:color="auto"/>
@@ -2972,6 +3439,332 @@
         <w:insideV w:val="single" w:sz="4" w:space="0" w:color="auto"/>
       </w:tblBorders>
     </w:tblPr>
+  </w:style>
+  <w:style w:type="character" w:customStyle="1" w:styleId="Heading3Char">
+    <w:name w:val="Heading 3 Char"/>
+    <w:basedOn w:val="DefaultParagraphFont"/>
+    <w:link w:val="Heading3"/>
+    <w:uiPriority w:val="9"/>
+    <w:semiHidden/>
+    <w:rsid w:val="00F267E9"/>
+    <w:rPr>
+      <w:rFonts w:asciiTheme="majorHAnsi" w:eastAsiaTheme="majorEastAsia" w:hAnsiTheme="majorHAnsi" w:cstheme="majorBidi"/>
+      <w:color w:val="4472C4" w:themeColor="accent1"/>
+      <w:sz w:val="24"/>
+      <w:szCs w:val="24"/>
+    </w:rPr>
+  </w:style>
+  <w:style w:type="character" w:customStyle="1" w:styleId="Heading4Char">
+    <w:name w:val="Heading 4 Char"/>
+    <w:basedOn w:val="DefaultParagraphFont"/>
+    <w:link w:val="Heading4"/>
+    <w:uiPriority w:val="9"/>
+    <w:semiHidden/>
+    <w:rsid w:val="00F267E9"/>
+    <w:rPr>
+      <w:rFonts w:asciiTheme="majorHAnsi" w:eastAsiaTheme="majorEastAsia" w:hAnsiTheme="majorHAnsi" w:cstheme="majorBidi"/>
+      <w:i/>
+      <w:iCs/>
+      <w:color w:val="4472C4" w:themeColor="accent1"/>
+      <w:sz w:val="24"/>
+      <w:szCs w:val="24"/>
+    </w:rPr>
+  </w:style>
+  <w:style w:type="character" w:customStyle="1" w:styleId="Heading5Char">
+    <w:name w:val="Heading 5 Char"/>
+    <w:basedOn w:val="DefaultParagraphFont"/>
+    <w:link w:val="Heading5"/>
+    <w:uiPriority w:val="9"/>
+    <w:semiHidden/>
+    <w:rsid w:val="00F267E9"/>
+    <w:rPr>
+      <w:rFonts w:asciiTheme="majorHAnsi" w:eastAsiaTheme="majorEastAsia" w:hAnsiTheme="majorHAnsi" w:cstheme="majorBidi"/>
+      <w:color w:val="4472C4" w:themeColor="accent1"/>
+    </w:rPr>
+  </w:style>
+  <w:style w:type="character" w:customStyle="1" w:styleId="Heading6Char">
+    <w:name w:val="Heading 6 Char"/>
+    <w:basedOn w:val="DefaultParagraphFont"/>
+    <w:link w:val="Heading6"/>
+    <w:uiPriority w:val="9"/>
+    <w:semiHidden/>
+    <w:rsid w:val="00F267E9"/>
+    <w:rPr>
+      <w:rFonts w:asciiTheme="majorHAnsi" w:eastAsiaTheme="majorEastAsia" w:hAnsiTheme="majorHAnsi" w:cstheme="majorBidi"/>
+      <w:i/>
+      <w:iCs/>
+      <w:color w:val="4472C4" w:themeColor="accent1"/>
+    </w:rPr>
+  </w:style>
+  <w:style w:type="character" w:customStyle="1" w:styleId="Heading7Char">
+    <w:name w:val="Heading 7 Char"/>
+    <w:basedOn w:val="DefaultParagraphFont"/>
+    <w:link w:val="Heading7"/>
+    <w:uiPriority w:val="9"/>
+    <w:semiHidden/>
+    <w:rsid w:val="00F267E9"/>
+    <w:rPr>
+      <w:rFonts w:asciiTheme="majorHAnsi" w:eastAsiaTheme="majorEastAsia" w:hAnsiTheme="majorHAnsi" w:cstheme="majorBidi"/>
+      <w:b/>
+      <w:bCs/>
+      <w:color w:val="A5A5A5" w:themeColor="accent3"/>
+      <w:sz w:val="20"/>
+      <w:szCs w:val="20"/>
+    </w:rPr>
+  </w:style>
+  <w:style w:type="character" w:customStyle="1" w:styleId="Heading8Char">
+    <w:name w:val="Heading 8 Char"/>
+    <w:basedOn w:val="DefaultParagraphFont"/>
+    <w:link w:val="Heading8"/>
+    <w:uiPriority w:val="9"/>
+    <w:semiHidden/>
+    <w:rsid w:val="00F267E9"/>
+    <w:rPr>
+      <w:rFonts w:asciiTheme="majorHAnsi" w:eastAsiaTheme="majorEastAsia" w:hAnsiTheme="majorHAnsi" w:cstheme="majorBidi"/>
+      <w:b/>
+      <w:bCs/>
+      <w:i/>
+      <w:iCs/>
+      <w:color w:val="A5A5A5" w:themeColor="accent3"/>
+      <w:sz w:val="20"/>
+      <w:szCs w:val="20"/>
+    </w:rPr>
+  </w:style>
+  <w:style w:type="character" w:customStyle="1" w:styleId="Heading9Char">
+    <w:name w:val="Heading 9 Char"/>
+    <w:basedOn w:val="DefaultParagraphFont"/>
+    <w:link w:val="Heading9"/>
+    <w:uiPriority w:val="9"/>
+    <w:semiHidden/>
+    <w:rsid w:val="00F267E9"/>
+    <w:rPr>
+      <w:rFonts w:asciiTheme="majorHAnsi" w:eastAsiaTheme="majorEastAsia" w:hAnsiTheme="majorHAnsi" w:cstheme="majorBidi"/>
+      <w:i/>
+      <w:iCs/>
+      <w:color w:val="A5A5A5" w:themeColor="accent3"/>
+      <w:sz w:val="20"/>
+      <w:szCs w:val="20"/>
+    </w:rPr>
+  </w:style>
+  <w:style w:type="paragraph" w:styleId="Caption">
+    <w:name w:val="caption"/>
+    <w:basedOn w:val="Normal"/>
+    <w:next w:val="Normal"/>
+    <w:uiPriority w:val="35"/>
+    <w:semiHidden/>
+    <w:unhideWhenUsed/>
+    <w:qFormat/>
+    <w:rsid w:val="00F267E9"/>
+    <w:rPr>
+      <w:b/>
+      <w:bCs/>
+      <w:sz w:val="18"/>
+      <w:szCs w:val="18"/>
+    </w:rPr>
+  </w:style>
+  <w:style w:type="character" w:styleId="Strong">
+    <w:name w:val="Strong"/>
+    <w:basedOn w:val="DefaultParagraphFont"/>
+    <w:uiPriority w:val="22"/>
+    <w:qFormat/>
+    <w:rsid w:val="00F267E9"/>
+    <w:rPr>
+      <w:b/>
+      <w:bCs/>
+      <w:spacing w:val="0"/>
+    </w:rPr>
+  </w:style>
+  <w:style w:type="character" w:styleId="Emphasis">
+    <w:name w:val="Emphasis"/>
+    <w:uiPriority w:val="20"/>
+    <w:qFormat/>
+    <w:rsid w:val="00F267E9"/>
+    <w:rPr>
+      <w:b/>
+      <w:bCs/>
+      <w:i/>
+      <w:iCs/>
+      <w:color w:val="5A5A5A" w:themeColor="text1" w:themeTint="A5"/>
+    </w:rPr>
+  </w:style>
+  <w:style w:type="paragraph" w:styleId="NoSpacing">
+    <w:name w:val="No Spacing"/>
+    <w:basedOn w:val="Normal"/>
+    <w:link w:val="NoSpacingChar"/>
+    <w:uiPriority w:val="1"/>
+    <w:qFormat/>
+    <w:rsid w:val="00F267E9"/>
+    <w:pPr>
+      <w:ind w:firstLine="0"/>
+    </w:pPr>
+  </w:style>
+  <w:style w:type="paragraph" w:styleId="Quote">
+    <w:name w:val="Quote"/>
+    <w:basedOn w:val="Normal"/>
+    <w:next w:val="Normal"/>
+    <w:link w:val="QuoteChar"/>
+    <w:uiPriority w:val="29"/>
+    <w:qFormat/>
+    <w:rsid w:val="00F267E9"/>
+    <w:rPr>
+      <w:rFonts w:asciiTheme="majorHAnsi" w:eastAsiaTheme="majorEastAsia" w:hAnsiTheme="majorHAnsi" w:cstheme="majorBidi"/>
+      <w:i/>
+      <w:iCs/>
+      <w:color w:val="5A5A5A" w:themeColor="text1" w:themeTint="A5"/>
+    </w:rPr>
+  </w:style>
+  <w:style w:type="character" w:customStyle="1" w:styleId="QuoteChar">
+    <w:name w:val="Quote Char"/>
+    <w:basedOn w:val="DefaultParagraphFont"/>
+    <w:link w:val="Quote"/>
+    <w:uiPriority w:val="29"/>
+    <w:rsid w:val="00F267E9"/>
+    <w:rPr>
+      <w:rFonts w:asciiTheme="majorHAnsi" w:eastAsiaTheme="majorEastAsia" w:hAnsiTheme="majorHAnsi" w:cstheme="majorBidi"/>
+      <w:i/>
+      <w:iCs/>
+      <w:color w:val="5A5A5A" w:themeColor="text1" w:themeTint="A5"/>
+    </w:rPr>
+  </w:style>
+  <w:style w:type="paragraph" w:styleId="IntenseQuote">
+    <w:name w:val="Intense Quote"/>
+    <w:basedOn w:val="Normal"/>
+    <w:next w:val="Normal"/>
+    <w:link w:val="IntenseQuoteChar"/>
+    <w:uiPriority w:val="30"/>
+    <w:qFormat/>
+    <w:rsid w:val="00F267E9"/>
+    <w:pPr>
+      <w:pBdr>
+        <w:top w:val="single" w:sz="12" w:space="10" w:color="B4C6E7" w:themeColor="accent1" w:themeTint="66"/>
+        <w:left w:val="single" w:sz="36" w:space="4" w:color="4472C4" w:themeColor="accent1"/>
+        <w:bottom w:val="single" w:sz="24" w:space="10" w:color="A5A5A5" w:themeColor="accent3"/>
+        <w:right w:val="single" w:sz="36" w:space="4" w:color="4472C4" w:themeColor="accent1"/>
+      </w:pBdr>
+      <w:shd w:val="clear" w:color="auto" w:fill="4472C4" w:themeFill="accent1"/>
+      <w:spacing w:before="320" w:after="320" w:line="300" w:lineRule="auto"/>
+      <w:ind w:left="1440" w:right="1440"/>
+    </w:pPr>
+    <w:rPr>
+      <w:rFonts w:asciiTheme="majorHAnsi" w:eastAsiaTheme="majorEastAsia" w:hAnsiTheme="majorHAnsi" w:cstheme="majorBidi"/>
+      <w:i/>
+      <w:iCs/>
+      <w:color w:val="FFFFFF" w:themeColor="background1"/>
+      <w:sz w:val="24"/>
+      <w:szCs w:val="24"/>
+    </w:rPr>
+  </w:style>
+  <w:style w:type="character" w:customStyle="1" w:styleId="IntenseQuoteChar">
+    <w:name w:val="Intense Quote Char"/>
+    <w:basedOn w:val="DefaultParagraphFont"/>
+    <w:link w:val="IntenseQuote"/>
+    <w:uiPriority w:val="30"/>
+    <w:rsid w:val="00F267E9"/>
+    <w:rPr>
+      <w:rFonts w:asciiTheme="majorHAnsi" w:eastAsiaTheme="majorEastAsia" w:hAnsiTheme="majorHAnsi" w:cstheme="majorBidi"/>
+      <w:i/>
+      <w:iCs/>
+      <w:color w:val="FFFFFF" w:themeColor="background1"/>
+      <w:sz w:val="24"/>
+      <w:szCs w:val="24"/>
+      <w:shd w:val="clear" w:color="auto" w:fill="4472C4" w:themeFill="accent1"/>
+    </w:rPr>
+  </w:style>
+  <w:style w:type="character" w:styleId="SubtleEmphasis">
+    <w:name w:val="Subtle Emphasis"/>
+    <w:uiPriority w:val="19"/>
+    <w:qFormat/>
+    <w:rsid w:val="00F267E9"/>
+    <w:rPr>
+      <w:i/>
+      <w:iCs/>
+      <w:color w:val="5A5A5A" w:themeColor="text1" w:themeTint="A5"/>
+    </w:rPr>
+  </w:style>
+  <w:style w:type="character" w:styleId="IntenseEmphasis">
+    <w:name w:val="Intense Emphasis"/>
+    <w:uiPriority w:val="21"/>
+    <w:qFormat/>
+    <w:rsid w:val="00F267E9"/>
+    <w:rPr>
+      <w:b/>
+      <w:bCs/>
+      <w:i/>
+      <w:iCs/>
+      <w:color w:val="4472C4" w:themeColor="accent1"/>
+      <w:sz w:val="22"/>
+      <w:szCs w:val="22"/>
+    </w:rPr>
+  </w:style>
+  <w:style w:type="character" w:styleId="SubtleReference">
+    <w:name w:val="Subtle Reference"/>
+    <w:uiPriority w:val="31"/>
+    <w:qFormat/>
+    <w:rsid w:val="00F267E9"/>
+    <w:rPr>
+      <w:color w:val="auto"/>
+      <w:u w:val="single" w:color="A5A5A5" w:themeColor="accent3"/>
+    </w:rPr>
+  </w:style>
+  <w:style w:type="character" w:styleId="IntenseReference">
+    <w:name w:val="Intense Reference"/>
+    <w:basedOn w:val="DefaultParagraphFont"/>
+    <w:uiPriority w:val="32"/>
+    <w:qFormat/>
+    <w:rsid w:val="00F267E9"/>
+    <w:rPr>
+      <w:b/>
+      <w:bCs/>
+      <w:color w:val="7B7B7B" w:themeColor="accent3" w:themeShade="BF"/>
+      <w:u w:val="single" w:color="A5A5A5" w:themeColor="accent3"/>
+    </w:rPr>
+  </w:style>
+  <w:style w:type="character" w:styleId="BookTitle">
+    <w:name w:val="Book Title"/>
+    <w:basedOn w:val="DefaultParagraphFont"/>
+    <w:uiPriority w:val="33"/>
+    <w:qFormat/>
+    <w:rsid w:val="00F267E9"/>
+    <w:rPr>
+      <w:rFonts w:asciiTheme="majorHAnsi" w:eastAsiaTheme="majorEastAsia" w:hAnsiTheme="majorHAnsi" w:cstheme="majorBidi"/>
+      <w:b/>
+      <w:bCs/>
+      <w:i/>
+      <w:iCs/>
+      <w:color w:val="auto"/>
+    </w:rPr>
+  </w:style>
+  <w:style w:type="paragraph" w:styleId="TOCHeading">
+    <w:name w:val="TOC Heading"/>
+    <w:basedOn w:val="Heading1"/>
+    <w:next w:val="Normal"/>
+    <w:uiPriority w:val="39"/>
+    <w:semiHidden/>
+    <w:unhideWhenUsed/>
+    <w:qFormat/>
+    <w:rsid w:val="00F267E9"/>
+    <w:pPr>
+      <w:outlineLvl w:val="9"/>
+    </w:pPr>
+  </w:style>
+  <w:style w:type="character" w:customStyle="1" w:styleId="NoSpacingChar">
+    <w:name w:val="No Spacing Char"/>
+    <w:basedOn w:val="DefaultParagraphFont"/>
+    <w:link w:val="NoSpacing"/>
+    <w:uiPriority w:val="1"/>
+    <w:rsid w:val="00F267E9"/>
+  </w:style>
+  <w:style w:type="paragraph" w:customStyle="1" w:styleId="PersonalName">
+    <w:name w:val="Personal Name"/>
+    <w:basedOn w:val="Title"/>
+    <w:rsid w:val="00F267E9"/>
+    <w:rPr>
+      <w:b/>
+      <w:caps/>
+      <w:color w:val="000000"/>
+      <w:sz w:val="28"/>
+      <w:szCs w:val="28"/>
+    </w:rPr>
   </w:style>
 </w:styles>
 </file>

</xml_diff>